<commit_message>
:sparkles: added instructions, fixed tests :rocket:
</commit_message>
<xml_diff>
--- a/docs/Instructions/Instructions.docx
+++ b/docs/Instructions/Instructions.docx
@@ -190,9 +190,50 @@
     <w:p>
       <w:pPr>
         <w:rPr>
-          <w:lang w:val="en-AU"/>
-        </w:rPr>
-      </w:pPr>
+          <w:sz w:val="20"/>
+          <w:szCs w:val="20"/>
+          <w:lang w:val="en-AU"/>
+        </w:rPr>
+      </w:pPr>
+      <w:r>
+        <w:rPr>
+          <w:u w:val="single"/>
+          <w:lang/>
+        </w:rPr>
+        <w:t>Important Note</w:t>
+      </w:r>
+      <w:r>
+        <w:rPr>
+          <w:lang/>
+        </w:rPr>
+        <w:t xml:space="preserve"> - in order to launch a delivery you must have a driver that is both licensed and enrolled on the shift. It requires a long combination of actions to add</w:t>
+      </w:r>
+      <w:r>
+        <w:rPr>
+          <w:i/>
+          <w:iCs/>
+          <w:lang/>
+        </w:rPr>
+        <w:t xml:space="preserve"> everything </w:t>
+      </w:r>
+      <w:r>
+        <w:rPr>
+          <w:lang/>
+        </w:rPr>
+        <w:t>manually – therefore it is recommended to use the pre-gen</w:t>
+      </w:r>
+      <w:r>
+        <w:rPr>
+          <w:lang/>
+        </w:rPr>
+        <w:t>e</w:t>
+      </w:r>
+      <w:r>
+        <w:rPr>
+          <w:lang/>
+        </w:rPr>
+        <w:t>rated data.</w:t>
+      </w:r>
     </w:p>
     <w:p>
       <w:pPr>
@@ -1253,19 +1294,6 @@
           <w:lang/>
         </w:rPr>
         <w:br/>
-      </w:r>
-      <w:r>
-        <w:rPr>
-          <w:u w:val="single"/>
-          <w:lang/>
-        </w:rPr>
-        <w:t>Important Note</w:t>
-      </w:r>
-      <w:r>
-        <w:rPr>
-          <w:lang/>
-        </w:rPr>
-        <w:t xml:space="preserve"> - in order to launch a delivery you must have a driver that is both licensed and enrolled on the shift. It requires a long combination of actions to add everything manually – therefore it is recommended to use the pre-genrated data.</w:t>
       </w:r>
     </w:p>
     <w:sectPr>

</xml_diff>